<commit_message>
edit in market section
</commit_message>
<xml_diff>
--- a/Market Feasibility Study.docx
+++ b/Market Feasibility Study.docx
@@ -235,27 +235,7 @@
           <w:sz w:val="23"/>
           <w:szCs w:val="23"/>
         </w:rPr>
-        <w:t xml:space="preserve"> in Microsoft Research. The Soundscape app is breaking barriers and opening up new possibilities for visually impaired people with voice-based navigation. Anyone can take this app on the go and enjoy the independence that comes with being able to explore the world on their own terms. Using a stereo headset such as </w:t>
-      </w:r>
-      <w:proofErr w:type="spellStart"/>
-      <w:r>
-        <w:rPr>
-          <w:rFonts w:ascii="Times New Roman" w:hAnsi="Times New Roman" w:cs="Times New Roman"/>
-          <w:color w:val="000000"/>
-          <w:sz w:val="23"/>
-          <w:szCs w:val="23"/>
-        </w:rPr>
-        <w:t>AirPods</w:t>
-      </w:r>
-      <w:proofErr w:type="spellEnd"/>
-      <w:r>
-        <w:rPr>
-          <w:rFonts w:ascii="Times New Roman" w:hAnsi="Times New Roman" w:cs="Times New Roman"/>
-          <w:color w:val="000000"/>
-          <w:sz w:val="23"/>
-          <w:szCs w:val="23"/>
-        </w:rPr>
-        <w:t>, users can traverse new and old environments guided by a map delivered in 3D sound.</w:t>
+        <w:t> in Microsoft Research. The Soundscape app is breaking barriers and opening up new possibilities for visually impaired people with voice-based navigation. Anyone can take this app on the go and enjoy the independence that comes with being able to explore the world on their own terms. Using a stereo headset such as AirPods, users can traverse new and old environments guided by a map delivered in 3D sound.</w:t>
       </w:r>
     </w:p>
     <w:p>
@@ -383,12 +363,6 @@
         <w:gridCol w:w="3778"/>
       </w:tblGrid>
       <w:tr>
-        <w:tblPrEx>
-          <w:tblCellMar>
-            <w:top w:w="0" w:type="dxa"/>
-            <w:bottom w:w="0" w:type="dxa"/>
-          </w:tblCellMar>
-        </w:tblPrEx>
         <w:trPr>
           <w:trHeight w:val="247"/>
         </w:trPr>
@@ -459,26 +433,12 @@
                 <w:sz w:val="23"/>
                 <w:szCs w:val="23"/>
               </w:rPr>
-              <w:t xml:space="preserve">Mobile applications for </w:t>
-            </w:r>
-            <w:r>
-              <w:rPr>
-                <w:rFonts w:ascii="Times New Roman" w:hAnsi="Times New Roman" w:cs="Times New Roman"/>
-                <w:sz w:val="23"/>
-                <w:szCs w:val="23"/>
-              </w:rPr>
-              <w:t>helping people with visual loss in their daily lives such as shopping, dressing or moving around the city</w:t>
+              <w:t>Mobile applications for helping people with visual loss in their daily lives such as shopping, dressing or moving around the city</w:t>
             </w:r>
           </w:p>
         </w:tc>
       </w:tr>
       <w:tr>
-        <w:tblPrEx>
-          <w:tblCellMar>
-            <w:top w:w="0" w:type="dxa"/>
-            <w:bottom w:w="0" w:type="dxa"/>
-          </w:tblCellMar>
-        </w:tblPrEx>
         <w:trPr>
           <w:trHeight w:val="245"/>
         </w:trPr>
@@ -535,15 +495,7 @@
                 <w:sz w:val="23"/>
                 <w:szCs w:val="23"/>
               </w:rPr>
-              <w:t xml:space="preserve">People </w:t>
-            </w:r>
-            <w:r>
-              <w:rPr>
-                <w:rFonts w:ascii="Times New Roman" w:hAnsi="Times New Roman" w:cs="Times New Roman"/>
-                <w:sz w:val="23"/>
-                <w:szCs w:val="23"/>
-              </w:rPr>
-              <w:t>with visual impairment</w:t>
+              <w:t>People with visual impairment</w:t>
             </w:r>
           </w:p>
           <w:p>
@@ -559,12 +511,6 @@
         </w:tc>
       </w:tr>
       <w:tr>
-        <w:tblPrEx>
-          <w:tblCellMar>
-            <w:top w:w="0" w:type="dxa"/>
-            <w:bottom w:w="0" w:type="dxa"/>
-          </w:tblCellMar>
-        </w:tblPrEx>
         <w:trPr>
           <w:trHeight w:val="532"/>
         </w:trPr>
@@ -718,12 +664,6 @@
         </w:tc>
       </w:tr>
       <w:tr>
-        <w:tblPrEx>
-          <w:tblCellMar>
-            <w:top w:w="0" w:type="dxa"/>
-            <w:bottom w:w="0" w:type="dxa"/>
-          </w:tblCellMar>
-        </w:tblPrEx>
         <w:trPr>
           <w:trHeight w:val="670"/>
         </w:trPr>
@@ -866,12 +806,6 @@
         </w:tc>
       </w:tr>
       <w:tr>
-        <w:tblPrEx>
-          <w:tblCellMar>
-            <w:top w:w="0" w:type="dxa"/>
-            <w:bottom w:w="0" w:type="dxa"/>
-          </w:tblCellMar>
-        </w:tblPrEx>
         <w:trPr>
           <w:trHeight w:val="670"/>
         </w:trPr>
@@ -995,12 +929,6 @@
         </w:tc>
       </w:tr>
       <w:tr>
-        <w:tblPrEx>
-          <w:tblCellMar>
-            <w:top w:w="0" w:type="dxa"/>
-            <w:bottom w:w="0" w:type="dxa"/>
-          </w:tblCellMar>
-        </w:tblPrEx>
         <w:trPr>
           <w:trHeight w:val="670"/>
         </w:trPr>
@@ -1181,6 +1109,12 @@
                 <w:lang w:val="en-US"/>
               </w:rPr>
             </w:pPr>
+            <w:r>
+              <w:rPr>
+                <w:lang w:val="en-US"/>
+              </w:rPr>
+              <w:t>Features/app</w:t>
+            </w:r>
           </w:p>
         </w:tc>
         <w:tc>
@@ -1771,7 +1705,6 @@
         <w:rPr>
           <w:u w:val="single"/>
         </w:rPr>
-        <w:lastRenderedPageBreak/>
         <w:t xml:space="preserve">Market </w:t>
       </w:r>
       <w:r>
@@ -1793,28 +1726,8 @@
           <w:sz w:val="23"/>
           <w:szCs w:val="23"/>
         </w:rPr>
-        <w:t xml:space="preserve">In order to understand the market clearly, we must systematically gather and </w:t>
-      </w:r>
-      <w:r>
-        <w:rPr>
-          <w:sz w:val="23"/>
-          <w:szCs w:val="23"/>
-        </w:rPr>
-        <w:t>analyse</w:t>
-      </w:r>
-      <w:r>
-        <w:rPr>
-          <w:sz w:val="23"/>
-          <w:szCs w:val="23"/>
-        </w:rPr>
-        <w:t xml:space="preserve"> the needed data.</w:t>
-      </w:r>
-      <w:r>
-        <w:rPr>
-          <w:sz w:val="23"/>
-          <w:szCs w:val="23"/>
-        </w:rPr>
-        <w:t xml:space="preserve"> As shown in the below figure, visual impairment is problem </w:t>
+        <w:lastRenderedPageBreak/>
+        <w:t xml:space="preserve">In order to understand the market clearly, we must systematically gather and analyse the needed data. As shown in the below figure, visual impairment is problem </w:t>
       </w:r>
       <w:r>
         <w:rPr>
@@ -1983,16 +1896,7 @@
           <w:szCs w:val="22"/>
           <w:lang w:eastAsia="en-US"/>
         </w:rPr>
-        <w:t xml:space="preserve">While </w:t>
-      </w:r>
-      <w:r>
-        <w:rPr>
-          <w:rFonts w:asciiTheme="minorHAnsi" w:eastAsiaTheme="minorHAnsi" w:hAnsiTheme="minorHAnsi" w:cstheme="minorBidi"/>
-          <w:sz w:val="22"/>
-          <w:szCs w:val="22"/>
-          <w:lang w:eastAsia="en-US"/>
-        </w:rPr>
-        <w:t>Analysis of data from 188 countries suggests there are more than 200 million people with moderate to severe vision impairment.</w:t>
+        <w:t>While Analysis of data from 188 countries suggests there are more than 200 million people with moderate to severe vision impairment.</w:t>
       </w:r>
     </w:p>
     <w:p>
@@ -2071,16 +1975,7 @@
     </w:p>
     <w:p>
       <w:r>
-        <w:t xml:space="preserve">Khalid Karem, a graduate student in The Faculty of Languages at Ein Shams University specialized in English and Hebrew language who was born with full blindness </w:t>
-      </w:r>
-      <w:r>
-        <w:t>said: “</w:t>
-      </w:r>
-      <w:r>
-        <w:t>Inaccessibility of streets is another hardship that visually impaired people have to cope with. Sidewalks and pavements that are supposed to help the blind person walk safely are instead occupied by the street sellers, shops and parking cars. Visually disabled people who decide to walk alone in the streets of Cairo put their lives at risk. Karem, recalls his experience walking in Cairo</w:t>
-      </w:r>
-      <w:r>
-        <w:t>.”</w:t>
+        <w:t>Khalid Karem, a graduate student in The Faculty of Languages at Ein Shams University specialized in English and Hebrew language who was born with full blindness said: “Inaccessibility of streets is another hardship that visually impaired people have to cope with. Sidewalks and pavements that are supposed to help the blind person walk safely are instead occupied by the street sellers, shops and parking cars. Visually disabled people who decide to walk alone in the streets of Cairo put their lives at risk. Karem, recalls his experience walking in Cairo.”</w:t>
       </w:r>
     </w:p>
     <w:p/>
@@ -2089,7 +1984,6 @@
     <w:p/>
     <w:p>
       <w:r>
-        <w:lastRenderedPageBreak/>
         <w:t>SWOT analysis</w:t>
       </w:r>
     </w:p>
@@ -2111,12 +2005,6 @@
         <w:gridCol w:w="4590"/>
       </w:tblGrid>
       <w:tr>
-        <w:tblPrEx>
-          <w:tblCellMar>
-            <w:top w:w="0" w:type="dxa"/>
-            <w:bottom w:w="0" w:type="dxa"/>
-          </w:tblCellMar>
-        </w:tblPrEx>
         <w:trPr>
           <w:trHeight w:val="88"/>
         </w:trPr>
@@ -2192,12 +2080,6 @@
         </w:tc>
       </w:tr>
       <w:tr>
-        <w:tblPrEx>
-          <w:tblCellMar>
-            <w:top w:w="0" w:type="dxa"/>
-            <w:bottom w:w="0" w:type="dxa"/>
-          </w:tblCellMar>
-        </w:tblPrEx>
         <w:trPr>
           <w:trHeight w:val="519"/>
         </w:trPr>
@@ -2236,6 +2118,7 @@
                 <w:sz w:val="23"/>
                 <w:szCs w:val="23"/>
               </w:rPr>
+              <w:lastRenderedPageBreak/>
               <w:t>AI chatbot</w:t>
             </w:r>
           </w:p>
@@ -2471,12 +2354,6 @@
         </w:tc>
       </w:tr>
       <w:tr>
-        <w:tblPrEx>
-          <w:tblCellMar>
-            <w:top w:w="0" w:type="dxa"/>
-            <w:bottom w:w="0" w:type="dxa"/>
-          </w:tblCellMar>
-        </w:tblPrEx>
         <w:trPr>
           <w:trHeight w:val="107"/>
         </w:trPr>
@@ -2552,12 +2429,6 @@
         </w:tc>
       </w:tr>
       <w:tr>
-        <w:tblPrEx>
-          <w:tblCellMar>
-            <w:top w:w="0" w:type="dxa"/>
-            <w:bottom w:w="0" w:type="dxa"/>
-          </w:tblCellMar>
-        </w:tblPrEx>
         <w:trPr>
           <w:trHeight w:val="560"/>
         </w:trPr>
@@ -2745,14 +2616,7 @@
           <w:sz w:val="23"/>
           <w:szCs w:val="23"/>
         </w:rPr>
-        <w:t xml:space="preserve">The SWOT analysis shows that we have great strengths that could contribute to great opportunities. However, we must be careful to avoid probable threats and overcome our weaknesses. The several technologies offered by our application like AI chat bot will not only spread awareness but also it will compensate the empathetic human care. Also, offering privacy as a key feature in our application will contribute to anonymity and overcome data security concerns. Moreover, the idea of </w:t>
-      </w:r>
-      <w:r>
-        <w:rPr>
-          <w:sz w:val="23"/>
-          <w:szCs w:val="23"/>
-        </w:rPr>
-        <w:t>being able to use the features 24/7 will help make the user to be more independent in their lives and avoid the feelings of always needing to depend on others to perform daily life tasks</w:t>
+        <w:t>The SWOT analysis shows that we have great strengths that could contribute to great opportunities. However, we must be careful to avoid probable threats and overcome our weaknesses. The several technologies offered by our application like AI chat bot will not only spread awareness but also it will compensate the empathetic human care. Also, offering privacy as a key feature in our application will contribute to anonymity and overcome data security concerns. Moreover, the idea of being able to use the features 24/7 will help make the user to be more independent in their lives and avoid the feelings of always needing to depend on others to perform daily life tasks</w:t>
       </w:r>
     </w:p>
     <w:p>
@@ -2786,25 +2650,7 @@
           <w:sz w:val="23"/>
           <w:szCs w:val="23"/>
         </w:rPr>
-        <w:t xml:space="preserve">The technical analysis is one of the most important dimensions of the feasibility study. We will </w:t>
-      </w:r>
-      <w:proofErr w:type="spellStart"/>
-      <w:r>
-        <w:rPr>
-          <w:rFonts w:ascii="Times New Roman" w:hAnsi="Times New Roman" w:cs="Times New Roman"/>
-          <w:sz w:val="23"/>
-          <w:szCs w:val="23"/>
-        </w:rPr>
-        <w:t>analyze</w:t>
-      </w:r>
-      <w:proofErr w:type="spellEnd"/>
-      <w:r>
-        <w:rPr>
-          <w:rFonts w:ascii="Times New Roman" w:hAnsi="Times New Roman" w:cs="Times New Roman"/>
-          <w:sz w:val="23"/>
-          <w:szCs w:val="23"/>
-        </w:rPr>
-        <w:t xml:space="preserve"> the project in order to see if it is technically feasible or not and to make the best out of the available technology and human resources or decide on an alternative. There are a lot of factors that we will discuss. </w:t>
+        <w:t xml:space="preserve">The technical analysis is one of the most important dimensions of the feasibility study. We will analyze the project in order to see if it is technically feasible or not and to make the best out of the available technology and human resources or decide on an alternative. There are a lot of factors that we will discuss. </w:t>
       </w:r>
     </w:p>
     <w:p>

</xml_diff>